<commit_message>
KalmanFilter mathcad files and report added
</commit_message>
<xml_diff>
--- a/DigitalSignalProcessing/Lab1Stationary/PIM24_Ananyev_Vlasenkov_DSPLab1.docx
+++ b/DigitalSignalProcessing/Lab1Stationary/PIM24_Ananyev_Vlasenkov_DSPLab1.docx
@@ -2217,6 +2217,59 @@
           <w:szCs w:val="28"/>
         </w:rPr>
         <w:t xml:space="preserve">Входные данные: текстовые файлы реализаций </w:t>
+      </w:r>
+      <w:r>
+        <w:rPr>
+          <w:rFonts w:ascii="Times New Roman" w:hAnsi="Times New Roman" w:cs="Times New Roman"/>
+          <w:sz w:val="28"/>
+          <w:szCs w:val="28"/>
+          <w:lang w:val="en-US"/>
+        </w:rPr>
+        <w:t>HL</w:t>
+      </w:r>
+      <w:r>
+        <w:rPr>
+          <w:rFonts w:ascii="Times New Roman" w:hAnsi="Times New Roman" w:cs="Times New Roman"/>
+          <w:sz w:val="28"/>
+          <w:szCs w:val="28"/>
+        </w:rPr>
+        <w:t>_</w:t>
+      </w:r>
+      <w:proofErr w:type="spellStart"/>
+      <w:r>
+        <w:rPr>
+          <w:rFonts w:ascii="Times New Roman" w:hAnsi="Times New Roman" w:cs="Times New Roman"/>
+          <w:sz w:val="28"/>
+          <w:szCs w:val="28"/>
+          <w:lang w:val="en-US"/>
+        </w:rPr>
+        <w:t>Makh</w:t>
+      </w:r>
+      <w:proofErr w:type="spellEnd"/>
+      <w:r>
+        <w:rPr>
+          <w:rFonts w:ascii="Times New Roman" w:hAnsi="Times New Roman" w:cs="Times New Roman"/>
+          <w:sz w:val="28"/>
+          <w:szCs w:val="28"/>
+        </w:rPr>
+        <w:t>.</w:t>
+      </w:r>
+      <w:r>
+        <w:rPr>
+          <w:rFonts w:ascii="Times New Roman" w:hAnsi="Times New Roman" w:cs="Times New Roman"/>
+          <w:sz w:val="28"/>
+          <w:szCs w:val="28"/>
+          <w:lang w:val="en-US"/>
+        </w:rPr>
+        <w:t>txt</w:t>
+      </w:r>
+      <w:r>
+        <w:rPr>
+          <w:rFonts w:ascii="Times New Roman" w:hAnsi="Times New Roman" w:cs="Times New Roman"/>
+          <w:sz w:val="28"/>
+          <w:szCs w:val="28"/>
+        </w:rPr>
+        <w:t xml:space="preserve">, </w:t>
       </w:r>
       <w:r>
         <w:rPr>
@@ -7325,7 +7378,6 @@
           <w:sz w:val="28"/>
           <w:szCs w:val="28"/>
           <w:shd w:val="clear" w:color="auto" w:fill="FFFFFF"/>
-          <w:lang w:val="en-US"/>
         </w:rPr>
       </w:pPr>
       <w:r>
@@ -7403,7 +7455,6 @@
           <w:sz w:val="28"/>
           <w:szCs w:val="28"/>
           <w:shd w:val="clear" w:color="auto" w:fill="FFFFFF"/>
-          <w:lang w:val="en-US"/>
         </w:rPr>
       </w:pPr>
       <w:r>
@@ -7412,7 +7463,6 @@
           <w:sz w:val="28"/>
           <w:szCs w:val="28"/>
           <w:shd w:val="clear" w:color="auto" w:fill="FFFFFF"/>
-          <w:lang w:val="en-US"/>
         </w:rPr>
         <w:br w:type="page"/>
       </w:r>
@@ -8592,7 +8642,6 @@
           <w:sz w:val="28"/>
           <w:szCs w:val="28"/>
           <w:shd w:val="clear" w:color="auto" w:fill="FFFFFF"/>
-          <w:lang w:val="en-US"/>
         </w:rPr>
         <w:t>3</w:t>
       </w:r>
@@ -9634,7 +9683,6 @@
           <w:rFonts w:ascii="Times New Roman" w:hAnsi="Times New Roman" w:cs="Times New Roman"/>
           <w:sz w:val="28"/>
           <w:szCs w:val="28"/>
-          <w:lang w:val="en-US"/>
         </w:rPr>
         <w:t>4</w:t>
       </w:r>
@@ -11166,7 +11214,6 @@
           <w:rFonts w:ascii="Times New Roman" w:hAnsi="Times New Roman" w:cs="Times New Roman"/>
           <w:sz w:val="28"/>
           <w:szCs w:val="28"/>
-          <w:lang w:val="en-US"/>
         </w:rPr>
         <w:t>5</w:t>
       </w:r>
@@ -12603,7 +12650,6 @@
           <w:rFonts w:ascii="Times New Roman" w:hAnsi="Times New Roman" w:cs="Times New Roman"/>
           <w:sz w:val="28"/>
           <w:szCs w:val="28"/>
-          <w:lang w:val="en-US"/>
         </w:rPr>
         <w:t>6</w:t>
       </w:r>
@@ -13412,7 +13458,6 @@
           <w:rFonts w:ascii="Times New Roman" w:hAnsi="Times New Roman" w:cs="Times New Roman"/>
           <w:sz w:val="28"/>
           <w:szCs w:val="28"/>
-          <w:lang w:val="en-US"/>
         </w:rPr>
         <w:t>7</w:t>
       </w:r>
@@ -14900,7 +14945,6 @@
           <w:rFonts w:ascii="Times New Roman" w:hAnsi="Times New Roman" w:cs="Times New Roman"/>
           <w:sz w:val="28"/>
           <w:szCs w:val="28"/>
-          <w:lang w:val="en-US"/>
         </w:rPr>
         <w:t>8</w:t>
       </w:r>
@@ -16550,7 +16594,6 @@
           <w:rFonts w:ascii="Times New Roman" w:hAnsi="Times New Roman" w:cs="Times New Roman"/>
           <w:sz w:val="28"/>
           <w:szCs w:val="28"/>
-          <w:lang w:val="en-US"/>
         </w:rPr>
         <w:t>9</w:t>
       </w:r>
@@ -18103,7 +18146,6 @@
           <w:rFonts w:ascii="Times New Roman" w:hAnsi="Times New Roman" w:cs="Times New Roman"/>
           <w:sz w:val="28"/>
           <w:szCs w:val="28"/>
-          <w:lang w:val="en-US"/>
         </w:rPr>
         <w:t>10</w:t>
       </w:r>
@@ -18878,7 +18920,6 @@
           <w:rFonts w:ascii="Times New Roman" w:hAnsi="Times New Roman" w:cs="Times New Roman"/>
           <w:sz w:val="28"/>
           <w:szCs w:val="28"/>
-          <w:lang w:val="en-US"/>
         </w:rPr>
         <w:t>11</w:t>
       </w:r>
@@ -20247,7 +20288,6 @@
           <w:rFonts w:ascii="Times New Roman" w:hAnsi="Times New Roman" w:cs="Times New Roman"/>
           <w:sz w:val="28"/>
           <w:szCs w:val="28"/>
-          <w:lang w:val="en-US"/>
         </w:rPr>
         <w:t>12</w:t>
       </w:r>
@@ -21568,7 +21608,6 @@
           <w:rFonts w:ascii="Times New Roman" w:hAnsi="Times New Roman" w:cs="Times New Roman"/>
           <w:sz w:val="28"/>
           <w:szCs w:val="28"/>
-          <w:lang w:val="en-US"/>
         </w:rPr>
         <w:t>13</w:t>
       </w:r>
@@ -22241,7 +22280,6 @@
           <w:rFonts w:ascii="Times New Roman" w:hAnsi="Times New Roman"/>
           <w:sz w:val="28"/>
           <w:szCs w:val="28"/>
-          <w:lang w:val="en-US"/>
         </w:rPr>
       </w:pPr>
       <w:r>
@@ -22666,7 +22704,6 @@
           <w:rFonts w:ascii="Times New Roman" w:hAnsi="Times New Roman"/>
           <w:sz w:val="28"/>
           <w:szCs w:val="28"/>
-          <w:lang w:val="en-US"/>
         </w:rPr>
       </w:pPr>
       <w:r>
@@ -23060,7 +23097,7 @@
             <w:sz w:val="24"/>
             <w:szCs w:val="24"/>
           </w:rPr>
-          <w:t>2</w:t>
+          <w:t>8</w:t>
         </w:r>
         <w:r>
           <w:rPr>
@@ -24505,7 +24542,7 @@
   <a:extraClrSchemeLst/>
   <a:extLst>
     <a:ext uri="{05A4C25C-085E-4340-85A3-A5531E510DB2}">
-      <thm15:themeFamily xmlns="" xmlns:thm15="http://schemas.microsoft.com/office/thememl/2012/main" name="Office Theme" id="{62F939B6-93AF-4DB8-9C6B-D6C7DFDC589F}" vid="{4A3C46E8-61CC-4603-A589-7422A47A8E4A}"/>
+      <thm15:themeFamily xmlns:thm15="http://schemas.microsoft.com/office/thememl/2012/main" xmlns="" name="Office Theme" id="{62F939B6-93AF-4DB8-9C6B-D6C7DFDC589F}" vid="{4A3C46E8-61CC-4603-A589-7422A47A8E4A}"/>
     </a:ext>
   </a:extLst>
 </a:theme>
@@ -24516,7 +24553,7 @@
 </file>
 
 <file path=customXml/itemProps1.xml><?xml version="1.0" encoding="utf-8"?>
-<ds:datastoreItem xmlns:ds="http://schemas.openxmlformats.org/officeDocument/2006/customXml" ds:itemID="{C2AC3112-DAA7-4C76-8E23-F6917FEB6787}">
+<ds:datastoreItem xmlns:ds="http://schemas.openxmlformats.org/officeDocument/2006/customXml" ds:itemID="{01EF903D-3E00-4B3B-AA74-EB1F18D36136}">
   <ds:schemaRefs>
     <ds:schemaRef ds:uri="http://schemas.openxmlformats.org/officeDocument/2006/bibliography"/>
   </ds:schemaRefs>

</xml_diff>